<commit_message>
Correcion de bug y buscador de lista vehiculos hecho
</commit_message>
<xml_diff>
--- a/Documentacion y planificacion/Reuniones formales/F[019] 18-10/Planificación 19º  Reunión.docx
+++ b/Documentacion y planificacion/Reuniones formales/F[019] 18-10/Planificación 19º  Reunión.docx
@@ -319,6 +319,7 @@
           <w:szCs w:val="40"/>
         </w:rPr>
       </w:pPr>
+      <w:bookmarkStart w:id="0" w:name="_GoBack"/>
       <w:r>
         <w:rPr>
           <w:rFonts w:ascii="Open Sans Light" w:hAnsi="Open Sans Light" w:cs="Open Sans Light"/>
@@ -344,6 +345,7 @@
         <w:t>Casa del coordinador</w:t>
       </w:r>
     </w:p>
+    <w:bookmarkEnd w:id="0"/>
     <w:p>
       <w:pPr>
         <w:rPr>
@@ -504,7 +506,7 @@
           <w:szCs w:val="40"/>
         </w:rPr>
       </w:pPr>
-      <w:bookmarkStart w:id="0" w:name="_Hlk21657559"/>
+      <w:bookmarkStart w:id="1" w:name="_Hlk21657559"/>
       <w:r>
         <w:rPr>
           <w:rFonts w:ascii="Open Sans" w:hAnsi="Open Sans" w:cs="Open Sans"/>
@@ -533,18 +535,8 @@
           <w:sz w:val="24"/>
           <w:szCs w:val="40"/>
         </w:rPr>
-        <w:t xml:space="preserve">Como se desarrollará el proceso de preparación de la venta y </w:t>
-      </w:r>
-      <w:proofErr w:type="spellStart"/>
-      <w:r>
-        <w:rPr>
-          <w:rFonts w:ascii="Open Sans" w:hAnsi="Open Sans" w:cs="Open Sans"/>
-          <w:sz w:val="24"/>
-          <w:szCs w:val="40"/>
-        </w:rPr>
-        <w:t>postentrega</w:t>
-      </w:r>
-      <w:proofErr w:type="spellEnd"/>
+        <w:t xml:space="preserve">Como se desarrollará el proceso de preparación de la venta y Documentación del cierre del proyecto </w:t>
+      </w:r>
       <w:r>
         <w:rPr>
           <w:rFonts w:ascii="Open Sans" w:hAnsi="Open Sans" w:cs="Open Sans"/>
@@ -573,17 +565,7 @@
           <w:sz w:val="24"/>
           <w:szCs w:val="40"/>
         </w:rPr>
-        <w:t>Documentación</w:t>
-      </w:r>
-      <w:bookmarkStart w:id="1" w:name="_GoBack"/>
-      <w:bookmarkEnd w:id="1"/>
-      <w:r>
-        <w:rPr>
-          <w:rFonts w:ascii="Open Sans" w:hAnsi="Open Sans" w:cs="Open Sans"/>
-          <w:sz w:val="24"/>
-          <w:szCs w:val="40"/>
-        </w:rPr>
-        <w:t xml:space="preserve"> del cierre del proyecto </w:t>
+        <w:t xml:space="preserve">Vistas ¿Cómo vamos? </w:t>
       </w:r>
     </w:p>
     <w:p>
@@ -599,13 +581,31 @@
           <w:szCs w:val="40"/>
         </w:rPr>
       </w:pPr>
-      <w:r>
-        <w:rPr>
-          <w:rFonts w:ascii="Open Sans" w:hAnsi="Open Sans" w:cs="Open Sans"/>
-          <w:sz w:val="24"/>
-          <w:szCs w:val="40"/>
-        </w:rPr>
-        <w:t xml:space="preserve">Vistas ¿Cómo vamos? </w:t>
+      <w:proofErr w:type="spellStart"/>
+      <w:r>
+        <w:rPr>
+          <w:rFonts w:ascii="Open Sans" w:hAnsi="Open Sans" w:cs="Open Sans"/>
+          <w:sz w:val="24"/>
+          <w:szCs w:val="40"/>
+        </w:rPr>
+        <w:t>Abstract</w:t>
+      </w:r>
+      <w:proofErr w:type="spellEnd"/>
+      <w:r>
+        <w:rPr>
+          <w:rFonts w:ascii="Open Sans" w:hAnsi="Open Sans" w:cs="Open Sans"/>
+          <w:sz w:val="24"/>
+          <w:szCs w:val="40"/>
+        </w:rPr>
+        <w:t xml:space="preserve"> de ingles</w:t>
+      </w:r>
+      <w:r>
+        <w:rPr>
+          <w:rFonts w:ascii="Open Sans" w:hAnsi="Open Sans" w:cs="Open Sans"/>
+          <w:sz w:val="24"/>
+          <w:szCs w:val="40"/>
+        </w:rPr>
+        <w:t xml:space="preserve"> </w:t>
       </w:r>
     </w:p>
     <w:p>
@@ -621,23 +621,13 @@
           <w:szCs w:val="40"/>
         </w:rPr>
       </w:pPr>
-      <w:proofErr w:type="spellStart"/>
-      <w:r>
-        <w:rPr>
-          <w:rFonts w:ascii="Open Sans" w:hAnsi="Open Sans" w:cs="Open Sans"/>
-          <w:sz w:val="24"/>
-          <w:szCs w:val="40"/>
-        </w:rPr>
-        <w:t>Abstract</w:t>
-      </w:r>
-      <w:proofErr w:type="spellEnd"/>
-      <w:r>
-        <w:rPr>
-          <w:rFonts w:ascii="Open Sans" w:hAnsi="Open Sans" w:cs="Open Sans"/>
-          <w:sz w:val="24"/>
-          <w:szCs w:val="40"/>
-        </w:rPr>
-        <w:t xml:space="preserve"> de ingles</w:t>
+      <w:r>
+        <w:rPr>
+          <w:rFonts w:ascii="Open Sans" w:hAnsi="Open Sans" w:cs="Open Sans"/>
+          <w:sz w:val="24"/>
+          <w:szCs w:val="40"/>
+        </w:rPr>
+        <w:t>Modificaciones a hacer del IEEE830</w:t>
       </w:r>
     </w:p>
     <w:p>
@@ -659,7 +649,7 @@
           <w:sz w:val="24"/>
           <w:szCs w:val="40"/>
         </w:rPr>
-        <w:t>Modificaciones a hacer del IEEE830</w:t>
+        <w:t>¿Justificaciones de la misión y visión?</w:t>
       </w:r>
     </w:p>
     <w:p>
@@ -681,7 +671,7 @@
           <w:sz w:val="24"/>
           <w:szCs w:val="40"/>
         </w:rPr>
-        <w:t>¿Justificaciones de la misión y visión?</w:t>
+        <w:t xml:space="preserve">Últimos detalles del programa </w:t>
       </w:r>
     </w:p>
     <w:p>
@@ -703,32 +693,10 @@
           <w:sz w:val="24"/>
           <w:szCs w:val="40"/>
         </w:rPr>
-        <w:t xml:space="preserve">Últimos detalles del programa </w:t>
-      </w:r>
-    </w:p>
-    <w:p>
-      <w:pPr>
-        <w:pStyle w:val="Prrafodelista"/>
-        <w:numPr>
-          <w:ilvl w:val="0"/>
-          <w:numId w:val="1"/>
-        </w:numPr>
-        <w:rPr>
-          <w:rFonts w:ascii="Open Sans" w:hAnsi="Open Sans" w:cs="Open Sans"/>
-          <w:sz w:val="24"/>
-          <w:szCs w:val="40"/>
-        </w:rPr>
-      </w:pPr>
-      <w:r>
-        <w:rPr>
-          <w:rFonts w:ascii="Open Sans" w:hAnsi="Open Sans" w:cs="Open Sans"/>
-          <w:sz w:val="24"/>
-          <w:szCs w:val="40"/>
-        </w:rPr>
         <w:t xml:space="preserve">Como va la caja blanca y negra </w:t>
       </w:r>
     </w:p>
-    <w:bookmarkEnd w:id="0"/>
+    <w:bookmarkEnd w:id="1"/>
     <w:p>
       <w:pPr>
         <w:pStyle w:val="Prrafodelista"/>

</xml_diff>